<commit_message>
docx and pdf added for convinience
</commit_message>
<xml_diff>
--- a/Gesture_Recognition_Writeup_Sudarshan.docx
+++ b/Gesture_Recognition_Writeup_Sudarshan.docx
@@ -798,12 +798,12 @@
           <wp:inline distB="114300" distT="114300" distL="114300" distR="114300">
             <wp:extent cx="3965997" cy="1239374"/>
             <wp:effectExtent b="0" l="0" r="0" t="0"/>
-            <wp:docPr id="4" name="image11.jpg"/>
+            <wp:docPr id="4" name="image5.jpg"/>
             <a:graphic>
               <a:graphicData uri="http://schemas.openxmlformats.org/drawingml/2006/picture">
                 <pic:pic>
                   <pic:nvPicPr>
-                    <pic:cNvPr id="0" name="image11.jpg"/>
+                    <pic:cNvPr id="0" name="image5.jpg"/>
                     <pic:cNvPicPr preferRelativeResize="0"/>
                   </pic:nvPicPr>
                   <pic:blipFill>
@@ -844,12 +844,12 @@
           <wp:inline distB="114300" distT="114300" distL="114300" distR="114300">
             <wp:extent cx="3948113" cy="1195823"/>
             <wp:effectExtent b="0" l="0" r="0" t="0"/>
-            <wp:docPr id="2" name="image2.jpg"/>
+            <wp:docPr id="2" name="image9.jpg"/>
             <a:graphic>
               <a:graphicData uri="http://schemas.openxmlformats.org/drawingml/2006/picture">
                 <pic:pic>
                   <pic:nvPicPr>
-                    <pic:cNvPr id="0" name="image2.jpg"/>
+                    <pic:cNvPr id="0" name="image9.jpg"/>
                     <pic:cNvPicPr preferRelativeResize="0"/>
                   </pic:nvPicPr>
                   <pic:blipFill>
@@ -936,12 +936,12 @@
           <wp:inline distB="114300" distT="114300" distL="114300" distR="114300">
             <wp:extent cx="3748088" cy="1627775"/>
             <wp:effectExtent b="0" l="0" r="0" t="0"/>
-            <wp:docPr id="3" name="image8.jpg"/>
+            <wp:docPr id="3" name="image3.jpg"/>
             <a:graphic>
               <a:graphicData uri="http://schemas.openxmlformats.org/drawingml/2006/picture">
                 <pic:pic>
                   <pic:nvPicPr>
-                    <pic:cNvPr id="0" name="image8.jpg"/>
+                    <pic:cNvPr id="0" name="image3.jpg"/>
                     <pic:cNvPicPr preferRelativeResize="0"/>
                   </pic:nvPicPr>
                   <pic:blipFill>
@@ -1723,12 +1723,12 @@
           <wp:inline distB="114300" distT="114300" distL="114300" distR="114300">
             <wp:extent cx="5943600" cy="1676400"/>
             <wp:effectExtent b="0" l="0" r="0" t="0"/>
-            <wp:docPr id="1" name="image1.png"/>
+            <wp:docPr id="1" name="image6.png"/>
             <a:graphic>
               <a:graphicData uri="http://schemas.openxmlformats.org/drawingml/2006/picture">
                 <pic:pic>
                   <pic:nvPicPr>
-                    <pic:cNvPr id="0" name="image1.png"/>
+                    <pic:cNvPr id="0" name="image6.png"/>
                     <pic:cNvPicPr preferRelativeResize="0"/>
                   </pic:nvPicPr>
                   <pic:blipFill>
@@ -2035,12 +2035,12 @@
           <wp:inline distB="114300" distT="114300" distL="114300" distR="114300">
             <wp:extent cx="5943600" cy="1625600"/>
             <wp:effectExtent b="0" l="0" r="0" t="0"/>
-            <wp:docPr id="10" name="image5.png"/>
+            <wp:docPr id="10" name="image10.png"/>
             <a:graphic>
               <a:graphicData uri="http://schemas.openxmlformats.org/drawingml/2006/picture">
                 <pic:pic>
                   <pic:nvPicPr>
-                    <pic:cNvPr id="0" name="image5.png"/>
+                    <pic:cNvPr id="0" name="image10.png"/>
                     <pic:cNvPicPr preferRelativeResize="0"/>
                   </pic:nvPicPr>
                   <pic:blipFill>
@@ -2334,12 +2334,12 @@
           <wp:inline distB="114300" distT="114300" distL="114300" distR="114300">
             <wp:extent cx="5943600" cy="1651000"/>
             <wp:effectExtent b="0" l="0" r="0" t="0"/>
-            <wp:docPr id="6" name="image6.png"/>
+            <wp:docPr id="6" name="image12.png"/>
             <a:graphic>
               <a:graphicData uri="http://schemas.openxmlformats.org/drawingml/2006/picture">
                 <pic:pic>
                   <pic:nvPicPr>
-                    <pic:cNvPr id="0" name="image6.png"/>
+                    <pic:cNvPr id="0" name="image12.png"/>
                     <pic:cNvPicPr preferRelativeResize="0"/>
                   </pic:nvPicPr>
                   <pic:blipFill>
@@ -2631,12 +2631,12 @@
           <wp:inline distB="114300" distT="114300" distL="114300" distR="114300">
             <wp:extent cx="5943600" cy="1638300"/>
             <wp:effectExtent b="0" l="0" r="0" t="0"/>
-            <wp:docPr id="12" name="image10.png"/>
+            <wp:docPr id="12" name="image11.png"/>
             <a:graphic>
               <a:graphicData uri="http://schemas.openxmlformats.org/drawingml/2006/picture">
                 <pic:pic>
                   <pic:nvPicPr>
-                    <pic:cNvPr id="0" name="image10.png"/>
+                    <pic:cNvPr id="0" name="image11.png"/>
                     <pic:cNvPicPr preferRelativeResize="0"/>
                   </pic:nvPicPr>
                   <pic:blipFill>
@@ -2932,12 +2932,12 @@
           <wp:inline distB="114300" distT="114300" distL="114300" distR="114300">
             <wp:extent cx="5943600" cy="1714500"/>
             <wp:effectExtent b="0" l="0" r="0" t="0"/>
-            <wp:docPr id="11" name="image4.png"/>
+            <wp:docPr id="11" name="image1.png"/>
             <a:graphic>
               <a:graphicData uri="http://schemas.openxmlformats.org/drawingml/2006/picture">
                 <pic:pic>
                   <pic:nvPicPr>
-                    <pic:cNvPr id="0" name="image4.png"/>
+                    <pic:cNvPr id="0" name="image1.png"/>
                     <pic:cNvPicPr preferRelativeResize="0"/>
                   </pic:nvPicPr>
                   <pic:blipFill>
@@ -3223,12 +3223,12 @@
           <wp:inline distB="114300" distT="114300" distL="114300" distR="114300">
             <wp:extent cx="5943600" cy="1701800"/>
             <wp:effectExtent b="0" l="0" r="0" t="0"/>
-            <wp:docPr id="8" name="image12.png"/>
+            <wp:docPr id="8" name="image4.png"/>
             <a:graphic>
               <a:graphicData uri="http://schemas.openxmlformats.org/drawingml/2006/picture">
                 <pic:pic>
                   <pic:nvPicPr>
-                    <pic:cNvPr id="0" name="image12.png"/>
+                    <pic:cNvPr id="0" name="image4.png"/>
                     <pic:cNvPicPr preferRelativeResize="0"/>
                   </pic:nvPicPr>
                   <pic:blipFill>
@@ -3505,12 +3505,12 @@
           <wp:inline distB="114300" distT="114300" distL="114300" distR="114300">
             <wp:extent cx="5943600" cy="1676400"/>
             <wp:effectExtent b="0" l="0" r="0" t="0"/>
-            <wp:docPr id="5" name="image9.png"/>
+            <wp:docPr id="5" name="image2.png"/>
             <a:graphic>
               <a:graphicData uri="http://schemas.openxmlformats.org/drawingml/2006/picture">
                 <pic:pic>
                   <pic:nvPicPr>
-                    <pic:cNvPr id="0" name="image9.png"/>
+                    <pic:cNvPr id="0" name="image2.png"/>
                     <pic:cNvPicPr preferRelativeResize="0"/>
                   </pic:nvPicPr>
                   <pic:blipFill>
@@ -3808,12 +3808,12 @@
           <wp:inline distB="114300" distT="114300" distL="114300" distR="114300">
             <wp:extent cx="5943600" cy="1625600"/>
             <wp:effectExtent b="0" l="0" r="0" t="0"/>
-            <wp:docPr id="13" name="image3.png"/>
+            <wp:docPr id="13" name="image8.png"/>
             <a:graphic>
               <a:graphicData uri="http://schemas.openxmlformats.org/drawingml/2006/picture">
                 <pic:pic>
                   <pic:nvPicPr>
-                    <pic:cNvPr id="0" name="image3.png"/>
+                    <pic:cNvPr id="0" name="image8.png"/>
                     <pic:cNvPicPr preferRelativeResize="0"/>
                   </pic:nvPicPr>
                   <pic:blipFill>
@@ -4087,7 +4087,7 @@
           <w:szCs w:val="32"/>
           <w:rtl w:val="0"/>
         </w:rPr>
-        <w:t xml:space="preserve">Model Chosen For Submission:</w:t>
+        <w:t xml:space="preserve">Model Chosen For Submission: Model 8</w:t>
       </w:r>
     </w:p>
     <w:p>

</xml_diff>